<commit_message>
save copy with executed script
</commit_message>
<xml_diff>
--- a/sow/scripts/sow_template.docx
+++ b/sow/scripts/sow_template.docx
@@ -1588,10 +1588,7 @@
           <w:p>
             <w:pPr>
               <w:pStyle w:val="Normal"/>
-              <w:bidi w:val="0"/>
-              <w:spacing w:lineRule="auto" w:line="240" w:beforeAutospacing="0" w:before="0" w:afterAutospacing="0" w:after="0"/>
-              <w:ind w:left="0" w:right="0" w:hanging="0"/>
-              <w:jc w:val="left"/>
+              <w:spacing w:lineRule="auto" w:line="240"/>
               <w:rPr>
                 <w:rFonts w:ascii="Calibri" w:hAnsi="Calibri" w:eastAsia="Calibri" w:cs="Calibri" w:asciiTheme="minorAscii" w:cstheme="minorAscii" w:hAnsiTheme="minorAscii"/>
               </w:rPr>
@@ -1599,9 +1596,8 @@
             <w:r>
               <w:rPr>
                 <w:rFonts w:eastAsia="Calibri" w:cs="Calibri" w:ascii="Calibri" w:hAnsi="Calibri" w:asciiTheme="minorAscii" w:cstheme="minorAscii" w:hAnsiTheme="minorAscii"/>
-                <w:color w:val="000000" w:themeColor="text1" w:themeShade="ff" w:themeTint="ff"/>
-              </w:rPr>
-              <w:t xml:space="preserve">Module 1: </w:t>
+              </w:rPr>
+              <w:t>{%p for module in modules %}</w:t>
             </w:r>
           </w:p>
           <w:p>
@@ -1616,7 +1612,22 @@
               <w:rPr>
                 <w:rFonts w:eastAsia="Calibri" w:cs="Calibri" w:ascii="Calibri" w:hAnsi="Calibri" w:asciiTheme="minorAscii" w:cstheme="minorAscii" w:hAnsiTheme="minorAscii"/>
               </w:rPr>
-              <w:t xml:space="preserve">Module 2: </w:t>
+              <w:t>Module {{ loop.index }}: {{ module.completion_date }}</w:t>
+            </w:r>
+          </w:p>
+          <w:p>
+            <w:pPr>
+              <w:pStyle w:val="Normal"/>
+              <w:spacing w:lineRule="auto" w:line="240"/>
+              <w:rPr>
+                <w:rFonts w:ascii="Calibri" w:hAnsi="Calibri" w:eastAsia="Calibri" w:cs="Calibri" w:asciiTheme="minorAscii" w:cstheme="minorAscii" w:hAnsiTheme="minorAscii"/>
+              </w:rPr>
+            </w:pPr>
+            <w:r>
+              <w:rPr>
+                <w:rFonts w:eastAsia="Calibri" w:cs="Calibri" w:ascii="Calibri" w:hAnsi="Calibri" w:asciiTheme="minorAscii" w:cstheme="minorAscii" w:hAnsiTheme="minorAscii"/>
+              </w:rPr>
+              <w:t>{%p endfor %}</w:t>
             </w:r>
           </w:p>
           <w:p>
@@ -1838,9 +1849,9 @@
         <w:jc w:val="left"/>
         <w:tblInd w:w="0" w:type="dxa"/>
         <w:tblCellMar>
-          <w:top w:w="0" w:type="dxa"/>
+          <w:top w:w="55" w:type="dxa"/>
           <w:left w:w="108" w:type="dxa"/>
-          <w:bottom w:w="0" w:type="dxa"/>
+          <w:bottom w:w="55" w:type="dxa"/>
           <w:right w:w="108" w:type="dxa"/>
         </w:tblCellMar>
         <w:tblLook w:val="04a0" w:noVBand="1" w:noHBand="0" w:lastColumn="0" w:firstColumn="1" w:lastRow="0" w:firstRow="1"/>
@@ -1868,12 +1879,8 @@
               </w:rPr>
             </w:pPr>
             <w:r>
-              <w:rPr>
-                <w:rFonts w:eastAsia="Calibri" w:cs="Arial" w:ascii="Calibri" w:hAnsi="Calibri" w:asciiTheme="minorHAnsi" w:cstheme="minorBidi" w:hAnsiTheme="minorHAnsi"/>
-                <w:b/>
-                <w:bCs/>
-              </w:rPr>
-              <w:t>Module 1 Deliverables:</w:t>
+              <w:rPr/>
+              <w:t>{%tr  for module in modules %}</w:t>
             </w:r>
           </w:p>
         </w:tc>
@@ -1888,10 +1895,10 @@
           <w:p>
             <w:pPr>
               <w:pStyle w:val="Normal"/>
-              <w:bidi w:val="0"/>
-              <w:spacing w:lineRule="auto" w:line="240" w:beforeAutospacing="0" w:before="0" w:afterAutospacing="0" w:after="0"/>
-              <w:rPr>
-                <w:rFonts w:ascii="Calibri" w:hAnsi="Calibri" w:eastAsia="Calibri" w:cs="Arial" w:asciiTheme="minorAscii" w:cstheme="minorBidi" w:hAnsiTheme="minorAscii"/>
+              <w:spacing w:lineRule="auto" w:line="240"/>
+              <w:jc w:val="center"/>
+              <w:rPr>
+                <w:rFonts w:ascii="Calibri" w:hAnsi="Calibri" w:eastAsia="Calibri" w:cs="Arial" w:asciiTheme="minorHAnsi" w:cstheme="minorBidi" w:hAnsiTheme="minorHAnsi"/>
                 <w:b/>
                 <w:b/>
                 <w:bCs/>
@@ -1899,11 +1906,11 @@
             </w:pPr>
             <w:r>
               <w:rPr>
-                <w:rFonts w:eastAsia="Calibri" w:cs="Arial" w:ascii="Calibri" w:hAnsi="Calibri" w:asciiTheme="minorAscii" w:cstheme="minorBidi" w:hAnsiTheme="minorAscii"/>
+                <w:rFonts w:eastAsia="Calibri" w:cs="Arial" w:ascii="Calibri" w:hAnsi="Calibri" w:asciiTheme="minorHAnsi" w:cstheme="minorBidi" w:hAnsiTheme="minorHAnsi"/>
                 <w:b/>
                 <w:bCs/>
               </w:rPr>
-              <w:t xml:space="preserve">Deliverables 1: </w:t>
+              <w:t>Module {{ loop.index }} Deliverables:</w:t>
             </w:r>
           </w:p>
         </w:tc>
@@ -1914,10 +1921,17 @@
           <w:tcPr>
             <w:tcW w:w="9127" w:type="dxa"/>
             <w:tcBorders/>
-          </w:tcPr>
-          <w:p>
-            <w:pPr>
-              <w:pStyle w:val="Normal"/>
+            <w:tcMar>
+              <w:top w:w="0" w:type="dxa"/>
+              <w:bottom w:w="0" w:type="dxa"/>
+            </w:tcMar>
+          </w:tcPr>
+          <w:p>
+            <w:pPr>
+              <w:pStyle w:val="Normal"/>
+              <w:bidi w:val="0"/>
+              <w:spacing w:lineRule="auto" w:line="240" w:beforeAutospacing="0" w:before="0" w:afterAutospacing="0" w:after="0"/>
+              <w:jc w:val="center"/>
               <w:rPr>
                 <w:rFonts w:ascii="Calibri" w:hAnsi="Calibri" w:eastAsia="Calibri" w:cs="Arial" w:asciiTheme="minorAscii" w:cstheme="minorBidi" w:hAnsiTheme="minorAscii"/>
                 <w:b/>
@@ -1926,12 +1940,8 @@
               </w:rPr>
             </w:pPr>
             <w:r>
-              <w:rPr>
-                <w:rFonts w:eastAsia="Calibri" w:cs="Arial" w:ascii="Calibri" w:hAnsi="Calibri" w:asciiTheme="minorAscii" w:cstheme="minorBidi" w:hAnsiTheme="minorAscii"/>
-                <w:b/>
-                <w:bCs/>
-              </w:rPr>
-              <w:t xml:space="preserve">Deliverable 2: </w:t>
+              <w:rPr/>
+              <w:t>{%tr for deliverable in module.deliverables %}</w:t>
             </w:r>
           </w:p>
         </w:tc>
@@ -1941,11 +1951,19 @@
         <w:tc>
           <w:tcPr>
             <w:tcW w:w="9127" w:type="dxa"/>
-            <w:tcBorders/>
-          </w:tcPr>
-          <w:p>
-            <w:pPr>
-              <w:pStyle w:val="Normal"/>
+            <w:tcBorders>
+              <w:top w:val="nil"/>
+            </w:tcBorders>
+            <w:tcMar>
+              <w:top w:w="0" w:type="dxa"/>
+              <w:bottom w:w="0" w:type="dxa"/>
+            </w:tcMar>
+          </w:tcPr>
+          <w:p>
+            <w:pPr>
+              <w:pStyle w:val="Normal"/>
+              <w:bidi w:val="0"/>
+              <w:spacing w:lineRule="auto" w:line="240" w:beforeAutospacing="0" w:before="0" w:afterAutospacing="0" w:after="0"/>
               <w:rPr>
                 <w:rFonts w:ascii="Calibri" w:hAnsi="Calibri" w:eastAsia="Calibri" w:cs="Arial" w:asciiTheme="minorAscii" w:cstheme="minorBidi" w:hAnsiTheme="minorAscii"/>
                 <w:b/>
@@ -1959,7 +1977,39 @@
                 <w:b/>
                 <w:bCs/>
               </w:rPr>
-              <w:t xml:space="preserve">Deliverables 3: </w:t>
+              <w:t xml:space="preserve">Deliverables {{ loop.index }}: </w:t>
+            </w:r>
+            <w:r>
+              <w:rPr>
+                <w:rFonts w:eastAsia="Calibri" w:cs="Arial" w:ascii="Calibri" w:hAnsi="Calibri" w:asciiTheme="minorAscii" w:cstheme="minorBidi" w:hAnsiTheme="minorAscii"/>
+                <w:b w:val="false"/>
+                <w:bCs w:val="false"/>
+              </w:rPr>
+              <w:t>{</w:t>
+            </w:r>
+            <w:r>
+              <w:rPr>
+                <w:rFonts w:eastAsia="Calibri" w:cs="Arial" w:ascii="Calibri" w:hAnsi="Calibri" w:asciiTheme="minorAscii" w:cstheme="minorBidi" w:hAnsiTheme="minorAscii"/>
+                <w:b w:val="false"/>
+                <w:bCs w:val="false"/>
+              </w:rPr>
+              <w:t>{</w:t>
+            </w:r>
+            <w:r>
+              <w:rPr>
+                <w:rFonts w:eastAsia="Calibri" w:cs="Arial" w:ascii="Calibri" w:hAnsi="Calibri" w:asciiTheme="minorAscii" w:cstheme="minorBidi" w:hAnsiTheme="minorAscii"/>
+                <w:b w:val="false"/>
+                <w:bCs w:val="false"/>
+              </w:rPr>
+              <w:t xml:space="preserve"> deliverable }</w:t>
+            </w:r>
+            <w:r>
+              <w:rPr>
+                <w:rFonts w:eastAsia="Calibri" w:cs="Arial" w:ascii="Calibri" w:hAnsi="Calibri" w:asciiTheme="minorAscii" w:cstheme="minorBidi" w:hAnsiTheme="minorAscii"/>
+                <w:b w:val="false"/>
+                <w:bCs w:val="false"/>
+              </w:rPr>
+              <w:t>}</w:t>
             </w:r>
           </w:p>
         </w:tc>
@@ -1969,11 +2019,20 @@
         <w:tc>
           <w:tcPr>
             <w:tcW w:w="9127" w:type="dxa"/>
-            <w:tcBorders/>
-          </w:tcPr>
-          <w:p>
-            <w:pPr>
-              <w:pStyle w:val="Normal"/>
+            <w:tcBorders>
+              <w:top w:val="nil"/>
+            </w:tcBorders>
+            <w:tcMar>
+              <w:top w:w="0" w:type="dxa"/>
+              <w:bottom w:w="0" w:type="dxa"/>
+            </w:tcMar>
+          </w:tcPr>
+          <w:p>
+            <w:pPr>
+              <w:pStyle w:val="Normal"/>
+              <w:bidi w:val="0"/>
+              <w:spacing w:lineRule="auto" w:line="240" w:beforeAutospacing="0" w:before="0" w:afterAutospacing="0" w:after="0"/>
+              <w:jc w:val="center"/>
               <w:rPr>
                 <w:rFonts w:ascii="Calibri" w:hAnsi="Calibri" w:eastAsia="Calibri" w:cs="Arial" w:asciiTheme="minorAscii" w:cstheme="minorBidi" w:hAnsiTheme="minorAscii"/>
                 <w:b/>
@@ -1982,12 +2041,8 @@
               </w:rPr>
             </w:pPr>
             <w:r>
-              <w:rPr>
-                <w:rFonts w:eastAsia="Calibri" w:cs="Arial" w:ascii="Calibri" w:hAnsi="Calibri" w:asciiTheme="minorAscii" w:cstheme="minorBidi" w:hAnsiTheme="minorAscii"/>
-                <w:b/>
-                <w:bCs/>
-              </w:rPr>
-              <w:t xml:space="preserve">Deliverable 4: </w:t>
+              <w:rPr/>
+              <w:t>{%tr endfor %}</w:t>
             </w:r>
           </w:p>
         </w:tc>
@@ -1998,6 +2053,10 @@
           <w:tcPr>
             <w:tcW w:w="9127" w:type="dxa"/>
             <w:tcBorders/>
+            <w:tcMar>
+              <w:top w:w="0" w:type="dxa"/>
+              <w:bottom w:w="0" w:type="dxa"/>
+            </w:tcMar>
           </w:tcPr>
           <w:p>
             <w:pPr>
@@ -2030,7 +2089,7 @@
                 <w:szCs w:val="20"/>
                 <w:lang w:val="en-US"/>
               </w:rPr>
-              <w:t xml:space="preserve">Document all work in Sharepoint [Trello, Google drive, JIRA] and [Confluence] to ensure work is visible, measured and can be easily located and tested by others. </w:t>
+              <w:t xml:space="preserve">Document all work in Sharepoint, Trello, Google drive, JIRA and Confluence, where appropriate, to ensure work is visible, measured and can be easily located and tested by others. </w:t>
             </w:r>
           </w:p>
           <w:p>
@@ -2119,6 +2178,10 @@
           <w:tcPr>
             <w:tcW w:w="9127" w:type="dxa"/>
             <w:tcBorders/>
+            <w:tcMar>
+              <w:top w:w="0" w:type="dxa"/>
+              <w:bottom w:w="0" w:type="dxa"/>
+            </w:tcMar>
           </w:tcPr>
           <w:p>
             <w:pPr>
@@ -2235,6 +2298,70 @@
                 <w:lang w:val="en-US"/>
               </w:rPr>
               <w:t>Work across teams where required, for example where a specific task also impacts on other teams or services.</w:t>
+            </w:r>
+          </w:p>
+        </w:tc>
+      </w:tr>
+      <w:tr>
+        <w:trPr/>
+        <w:tc>
+          <w:tcPr>
+            <w:tcW w:w="9127" w:type="dxa"/>
+            <w:tcBorders>
+              <w:top w:val="nil"/>
+              <w:left w:val="nil"/>
+              <w:bottom w:val="nil"/>
+              <w:right w:val="nil"/>
+            </w:tcBorders>
+          </w:tcPr>
+          <w:p>
+            <w:pPr>
+              <w:pStyle w:val="Normal"/>
+              <w:jc w:val="center"/>
+              <w:rPr>
+                <w:rFonts w:ascii="Calibri" w:hAnsi="Calibri" w:eastAsia="Calibri" w:cs="Arial" w:asciiTheme="minorHAnsi" w:cstheme="minorBidi" w:hAnsiTheme="minorHAnsi"/>
+                <w:b/>
+                <w:b/>
+                <w:bCs/>
+              </w:rPr>
+            </w:pPr>
+            <w:r>
+              <w:rPr>
+                <w:rFonts w:eastAsia="Calibri" w:cs="Arial" w:cstheme="minorBidi" w:ascii="Calibri" w:hAnsi="Calibri"/>
+                <w:b/>
+                <w:bCs/>
+              </w:rPr>
+            </w:r>
+          </w:p>
+        </w:tc>
+      </w:tr>
+      <w:tr>
+        <w:trPr/>
+        <w:tc>
+          <w:tcPr>
+            <w:tcW w:w="9127" w:type="dxa"/>
+            <w:tcBorders>
+              <w:top w:val="nil"/>
+            </w:tcBorders>
+            <w:tcMar>
+              <w:top w:w="0" w:type="dxa"/>
+              <w:bottom w:w="0" w:type="dxa"/>
+            </w:tcMar>
+          </w:tcPr>
+          <w:p>
+            <w:pPr>
+              <w:pStyle w:val="Normal"/>
+              <w:jc w:val="center"/>
+              <w:rPr>
+                <w:rFonts w:ascii="Calibri" w:hAnsi="Calibri" w:eastAsia="Calibri" w:cs="Arial" w:asciiTheme="minorHAnsi" w:cstheme="minorBidi" w:hAnsiTheme="minorHAnsi"/>
+                <w:b/>
+                <w:b/>
+                <w:bCs/>
+              </w:rPr>
+            </w:pPr>
+            <w:r>
+              <w:rPr/>
+              <w:t>{%tr endfor %}</w:t>
             </w:r>
           </w:p>
         </w:tc>
@@ -2260,486 +2387,6 @@
         <w:rPr>
           <w:rFonts w:eastAsia="Calibri" w:cs="Arial" w:cstheme="minorBidi" w:ascii="Calibri" w:hAnsi="Calibri"/>
         </w:rPr>
-      </w:r>
-    </w:p>
-    <w:tbl>
-      <w:tblPr>
-        <w:tblStyle w:val="TableGrid"/>
-        <w:tblW w:w="9019" w:type="dxa"/>
-        <w:jc w:val="left"/>
-        <w:tblInd w:w="0" w:type="dxa"/>
-        <w:tblCellMar>
-          <w:top w:w="0" w:type="dxa"/>
-          <w:left w:w="108" w:type="dxa"/>
-          <w:bottom w:w="0" w:type="dxa"/>
-          <w:right w:w="108" w:type="dxa"/>
-        </w:tblCellMar>
-        <w:tblLook w:val="04a0" w:noVBand="1" w:noHBand="0" w:lastColumn="0" w:firstColumn="1" w:lastRow="0" w:firstRow="1"/>
-      </w:tblPr>
-      <w:tblGrid>
-        <w:gridCol w:w="9019"/>
-      </w:tblGrid>
-      <w:tr>
-        <w:trPr/>
-        <w:tc>
-          <w:tcPr>
-            <w:tcW w:w="9019" w:type="dxa"/>
-            <w:tcBorders/>
-          </w:tcPr>
-          <w:p>
-            <w:pPr>
-              <w:pStyle w:val="Normal"/>
-              <w:spacing w:lineRule="auto" w:line="240"/>
-              <w:jc w:val="center"/>
-              <w:rPr>
-                <w:rFonts w:ascii="Calibri" w:hAnsi="Calibri" w:eastAsia="Calibri" w:cs="Arial" w:asciiTheme="minorHAnsi" w:cstheme="minorBidi" w:hAnsiTheme="minorHAnsi"/>
-                <w:b/>
-                <w:b/>
-                <w:bCs/>
-              </w:rPr>
-            </w:pPr>
-            <w:r>
-              <w:rPr>
-                <w:rFonts w:eastAsia="Calibri" w:cs="Arial" w:ascii="Calibri" w:hAnsi="Calibri" w:asciiTheme="minorHAnsi" w:cstheme="minorBidi" w:hAnsiTheme="minorHAnsi"/>
-                <w:b/>
-                <w:bCs/>
-              </w:rPr>
-              <w:t xml:space="preserve">Module 2 Deliverables: </w:t>
-            </w:r>
-          </w:p>
-        </w:tc>
-      </w:tr>
-      <w:tr>
-        <w:trPr/>
-        <w:tc>
-          <w:tcPr>
-            <w:tcW w:w="9019" w:type="dxa"/>
-            <w:tcBorders/>
-          </w:tcPr>
-          <w:p>
-            <w:pPr>
-              <w:pStyle w:val="Normal"/>
-              <w:rPr>
-                <w:rFonts w:ascii="Calibri" w:hAnsi="Calibri" w:eastAsia="Calibri" w:cs="Arial" w:asciiTheme="minorAscii" w:cstheme="minorBidi" w:hAnsiTheme="minorAscii"/>
-                <w:b/>
-                <w:b/>
-                <w:bCs/>
-              </w:rPr>
-            </w:pPr>
-            <w:r>
-              <w:rPr>
-                <w:rFonts w:eastAsia="Calibri" w:cs="Arial" w:ascii="Calibri" w:hAnsi="Calibri" w:asciiTheme="minorAscii" w:cstheme="minorBidi" w:hAnsiTheme="minorAscii"/>
-                <w:b/>
-                <w:bCs/>
-              </w:rPr>
-              <w:t xml:space="preserve">Deliverables 1:  </w:t>
-            </w:r>
-          </w:p>
-        </w:tc>
-      </w:tr>
-      <w:tr>
-        <w:trPr/>
-        <w:tc>
-          <w:tcPr>
-            <w:tcW w:w="9019" w:type="dxa"/>
-            <w:tcBorders/>
-          </w:tcPr>
-          <w:p>
-            <w:pPr>
-              <w:pStyle w:val="Normal"/>
-              <w:rPr>
-                <w:rFonts w:ascii="Calibri" w:hAnsi="Calibri" w:eastAsia="Calibri" w:cs="Arial" w:asciiTheme="minorAscii" w:cstheme="minorBidi" w:hAnsiTheme="minorAscii"/>
-                <w:b/>
-                <w:b/>
-                <w:bCs/>
-              </w:rPr>
-            </w:pPr>
-            <w:r>
-              <w:rPr>
-                <w:rFonts w:eastAsia="Calibri" w:cs="Arial" w:ascii="Calibri" w:hAnsi="Calibri" w:asciiTheme="minorAscii" w:cstheme="minorBidi" w:hAnsiTheme="minorAscii"/>
-                <w:b/>
-                <w:bCs/>
-              </w:rPr>
-              <w:t>Deliverables 2:</w:t>
-            </w:r>
-          </w:p>
-        </w:tc>
-      </w:tr>
-      <w:tr>
-        <w:trPr/>
-        <w:tc>
-          <w:tcPr>
-            <w:tcW w:w="9019" w:type="dxa"/>
-            <w:tcBorders/>
-          </w:tcPr>
-          <w:p>
-            <w:pPr>
-              <w:pStyle w:val="Normal"/>
-              <w:rPr>
-                <w:rFonts w:ascii="Calibri" w:hAnsi="Calibri" w:eastAsia="Calibri" w:cs="Arial" w:asciiTheme="minorAscii" w:cstheme="minorBidi" w:hAnsiTheme="minorAscii"/>
-                <w:b/>
-                <w:b/>
-                <w:bCs/>
-              </w:rPr>
-            </w:pPr>
-            <w:r>
-              <w:rPr>
-                <w:rFonts w:eastAsia="Calibri" w:cs="Arial" w:ascii="Calibri" w:hAnsi="Calibri" w:asciiTheme="minorAscii" w:cstheme="minorBidi" w:hAnsiTheme="minorAscii"/>
-                <w:b/>
-                <w:bCs/>
-              </w:rPr>
-              <w:t xml:space="preserve">Deliverables 3: </w:t>
-            </w:r>
-          </w:p>
-        </w:tc>
-      </w:tr>
-      <w:tr>
-        <w:trPr/>
-        <w:tc>
-          <w:tcPr>
-            <w:tcW w:w="9019" w:type="dxa"/>
-            <w:tcBorders/>
-          </w:tcPr>
-          <w:p>
-            <w:pPr>
-              <w:pStyle w:val="Normal"/>
-              <w:rPr>
-                <w:rFonts w:ascii="Calibri" w:hAnsi="Calibri" w:eastAsia="Calibri" w:cs="Arial" w:asciiTheme="minorAscii" w:cstheme="minorBidi" w:hAnsiTheme="minorAscii"/>
-                <w:b/>
-                <w:b/>
-                <w:bCs/>
-              </w:rPr>
-            </w:pPr>
-            <w:r>
-              <w:rPr>
-                <w:rFonts w:eastAsia="Calibri" w:cs="Arial" w:ascii="Calibri" w:hAnsi="Calibri" w:asciiTheme="minorAscii" w:cstheme="minorBidi" w:hAnsiTheme="minorAscii"/>
-                <w:b/>
-                <w:bCs/>
-              </w:rPr>
-              <w:t xml:space="preserve">Deliverable 4: </w:t>
-            </w:r>
-          </w:p>
-        </w:tc>
-      </w:tr>
-      <w:tr>
-        <w:trPr/>
-        <w:tc>
-          <w:tcPr>
-            <w:tcW w:w="9019" w:type="dxa"/>
-            <w:tcBorders/>
-          </w:tcPr>
-          <w:p>
-            <w:pPr>
-              <w:pStyle w:val="Normal"/>
-              <w:rPr>
-                <w:rFonts w:ascii="Calibri" w:hAnsi="Calibri" w:eastAsia="Calibri" w:cs="Arial" w:asciiTheme="minorAscii" w:cstheme="minorBidi" w:hAnsiTheme="minorAscii"/>
-                <w:b/>
-                <w:b/>
-                <w:bCs/>
-              </w:rPr>
-            </w:pPr>
-            <w:r>
-              <w:rPr>
-                <w:rFonts w:eastAsia="Calibri" w:cs="Arial" w:ascii="Calibri" w:hAnsi="Calibri" w:asciiTheme="minorAscii" w:cstheme="minorBidi" w:hAnsiTheme="minorAscii"/>
-                <w:b/>
-                <w:bCs/>
-              </w:rPr>
-              <w:t>Deliverable 5:</w:t>
-            </w:r>
-          </w:p>
-        </w:tc>
-      </w:tr>
-      <w:tr>
-        <w:trPr/>
-        <w:tc>
-          <w:tcPr>
-            <w:tcW w:w="9019" w:type="dxa"/>
-            <w:tcBorders/>
-          </w:tcPr>
-          <w:p>
-            <w:pPr>
-              <w:pStyle w:val="Normal"/>
-              <w:rPr/>
-            </w:pPr>
-            <w:r>
-              <w:rPr>
-                <w:rFonts w:eastAsia="Calibri" w:cs="Arial" w:ascii="Calibri" w:hAnsi="Calibri" w:asciiTheme="minorHAnsi" w:cstheme="minorBidi" w:hAnsiTheme="minorHAnsi"/>
-                <w:b/>
-                <w:bCs/>
-              </w:rPr>
-              <w:t>Documentation and sharing work</w:t>
-            </w:r>
-          </w:p>
-          <w:p>
-            <w:pPr>
-              <w:pStyle w:val="Normal"/>
-              <w:rPr>
-                <w:rFonts w:ascii="Calibri" w:hAnsi="Calibri" w:eastAsia="Calibri" w:cs="Calibri"/>
-                <w:sz w:val="20"/>
-                <w:szCs w:val="20"/>
-                <w:lang w:val="en-US"/>
-              </w:rPr>
-            </w:pPr>
-            <w:r>
-              <w:rPr>
-                <w:rFonts w:eastAsia="Calibri" w:cs="Calibri" w:ascii="Calibri" w:hAnsi="Calibri"/>
-                <w:sz w:val="20"/>
-                <w:szCs w:val="20"/>
-                <w:lang w:val="en-US"/>
-              </w:rPr>
-              <w:t xml:space="preserve">Document all work in Sharepoint [Trello, Google drive, JIRA] and [Confluence] to ensure work is visible, measured and can be easily located and tested by others. </w:t>
-            </w:r>
-          </w:p>
-          <w:p>
-            <w:pPr>
-              <w:pStyle w:val="Normal"/>
-              <w:rPr>
-                <w:rFonts w:ascii="Calibri" w:hAnsi="Calibri" w:eastAsia="Calibri" w:cs="Calibri"/>
-                <w:sz w:val="20"/>
-                <w:szCs w:val="20"/>
-                <w:lang w:val="en-US"/>
-              </w:rPr>
-            </w:pPr>
-            <w:r>
-              <w:rPr>
-                <w:rFonts w:eastAsia="Calibri" w:cs="Calibri" w:ascii="Calibri" w:hAnsi="Calibri"/>
-                <w:sz w:val="20"/>
-                <w:szCs w:val="20"/>
-                <w:lang w:val="en-US"/>
-              </w:rPr>
-            </w:r>
-          </w:p>
-          <w:p>
-            <w:pPr>
-              <w:pStyle w:val="Normal"/>
-              <w:rPr>
-                <w:rFonts w:ascii="Calibri" w:hAnsi="Calibri" w:eastAsia="Calibri" w:cs="Calibri"/>
-                <w:sz w:val="20"/>
-                <w:szCs w:val="20"/>
-                <w:lang w:val="en-US"/>
-              </w:rPr>
-            </w:pPr>
-            <w:r>
-              <w:rPr>
-                <w:rFonts w:eastAsia="Calibri" w:cs="Calibri" w:ascii="Calibri" w:hAnsi="Calibri"/>
-                <w:sz w:val="20"/>
-                <w:szCs w:val="20"/>
-                <w:lang w:val="en-US"/>
-              </w:rPr>
-              <w:t>Share information across teams and services to avoid duplication and improve efficiency. Communicate team successes and progress to stakeholders.</w:t>
-            </w:r>
-          </w:p>
-          <w:p>
-            <w:pPr>
-              <w:pStyle w:val="Normal"/>
-              <w:rPr>
-                <w:rFonts w:ascii="Calibri" w:hAnsi="Calibri" w:eastAsia="Calibri" w:cs="Calibri"/>
-                <w:sz w:val="20"/>
-                <w:szCs w:val="20"/>
-                <w:lang w:val="en-US"/>
-              </w:rPr>
-            </w:pPr>
-            <w:r>
-              <w:rPr>
-                <w:rFonts w:eastAsia="Calibri" w:cs="Calibri" w:ascii="Calibri" w:hAnsi="Calibri"/>
-                <w:sz w:val="20"/>
-                <w:szCs w:val="20"/>
-                <w:lang w:val="en-US"/>
-              </w:rPr>
-            </w:r>
-          </w:p>
-          <w:p>
-            <w:pPr>
-              <w:pStyle w:val="Normal"/>
-              <w:rPr>
-                <w:rFonts w:ascii="Calibri" w:hAnsi="Calibri" w:eastAsia="Calibri" w:cs="Calibri"/>
-                <w:sz w:val="20"/>
-                <w:szCs w:val="20"/>
-                <w:lang w:val="en-US"/>
-              </w:rPr>
-            </w:pPr>
-            <w:r>
-              <w:rPr>
-                <w:rFonts w:eastAsia="Calibri" w:cs="Calibri" w:ascii="Calibri" w:hAnsi="Calibri"/>
-                <w:sz w:val="20"/>
-                <w:szCs w:val="20"/>
-                <w:lang w:val="en-US"/>
-              </w:rPr>
-              <w:t>Actively participate in the Delivery Community, sharing ideas and expertise in DIT.</w:t>
-            </w:r>
-          </w:p>
-          <w:p>
-            <w:pPr>
-              <w:pStyle w:val="Normal"/>
-              <w:rPr>
-                <w:rFonts w:ascii="Calibri" w:hAnsi="Calibri" w:eastAsia="Calibri" w:cs="Arial" w:asciiTheme="minorHAnsi" w:cstheme="minorBidi" w:hAnsiTheme="minorHAnsi"/>
-                <w:b/>
-                <w:b/>
-                <w:bCs/>
-              </w:rPr>
-            </w:pPr>
-            <w:r>
-              <w:rPr>
-                <w:rFonts w:eastAsia="Calibri" w:cs="Arial" w:cstheme="minorBidi" w:ascii="Calibri" w:hAnsi="Calibri"/>
-                <w:b/>
-                <w:bCs/>
-              </w:rPr>
-            </w:r>
-          </w:p>
-        </w:tc>
-      </w:tr>
-      <w:tr>
-        <w:trPr/>
-        <w:tc>
-          <w:tcPr>
-            <w:tcW w:w="9019" w:type="dxa"/>
-            <w:tcBorders/>
-          </w:tcPr>
-          <w:p>
-            <w:pPr>
-              <w:pStyle w:val="Normal"/>
-              <w:rPr>
-                <w:rFonts w:ascii="Calibri" w:hAnsi="Calibri" w:eastAsia="Calibri" w:cs="Arial" w:asciiTheme="minorHAnsi" w:cstheme="minorBidi" w:hAnsiTheme="minorHAnsi"/>
-                <w:b/>
-                <w:b/>
-                <w:bCs/>
-              </w:rPr>
-            </w:pPr>
-            <w:r>
-              <w:rPr>
-                <w:rFonts w:eastAsia="Calibri" w:cs="Arial" w:ascii="Calibri" w:hAnsi="Calibri" w:asciiTheme="minorHAnsi" w:cstheme="minorBidi" w:hAnsiTheme="minorHAnsi"/>
-                <w:b/>
-                <w:bCs/>
-              </w:rPr>
-              <w:t>Agile working practices [see specialist template for this section]</w:t>
-            </w:r>
-          </w:p>
-          <w:p>
-            <w:pPr>
-              <w:pStyle w:val="Normal"/>
-              <w:rPr>
-                <w:rFonts w:ascii="Calibri" w:hAnsi="Calibri" w:eastAsia="Calibri" w:cs="Calibri"/>
-                <w:sz w:val="20"/>
-                <w:szCs w:val="20"/>
-              </w:rPr>
-            </w:pPr>
-            <w:r>
-              <w:rPr>
-                <w:rFonts w:eastAsia="Calibri" w:cs="Calibri" w:ascii="Calibri" w:hAnsi="Calibri"/>
-                <w:sz w:val="20"/>
-                <w:szCs w:val="20"/>
-                <w:lang w:val="en-US"/>
-              </w:rPr>
-              <w:t>Work to the GDS Service Standard and the common standards set out in the DDaT Capability Framework. Work collaboratively across teams, iterating and delivering improvements in line with user research and business decisions.</w:t>
-            </w:r>
-          </w:p>
-          <w:p>
-            <w:pPr>
-              <w:pStyle w:val="Normal"/>
-              <w:rPr>
-                <w:rFonts w:ascii="Calibri" w:hAnsi="Calibri" w:eastAsia="Calibri" w:cs="Calibri"/>
-                <w:sz w:val="20"/>
-                <w:szCs w:val="20"/>
-                <w:lang w:val="en-US"/>
-              </w:rPr>
-            </w:pPr>
-            <w:r>
-              <w:rPr>
-                <w:rFonts w:eastAsia="Calibri" w:cs="Calibri" w:ascii="Calibri" w:hAnsi="Calibri"/>
-                <w:sz w:val="20"/>
-                <w:szCs w:val="20"/>
-                <w:lang w:val="en-US"/>
-              </w:rPr>
-              <w:t xml:space="preserve"> </w:t>
-            </w:r>
-          </w:p>
-          <w:p>
-            <w:pPr>
-              <w:pStyle w:val="Normal"/>
-              <w:rPr>
-                <w:rFonts w:ascii="Calibri" w:hAnsi="Calibri" w:eastAsia="Calibri" w:cs="Calibri"/>
-                <w:sz w:val="20"/>
-                <w:szCs w:val="20"/>
-                <w:lang w:val="en-US"/>
-              </w:rPr>
-            </w:pPr>
-            <w:r>
-              <w:rPr>
-                <w:rFonts w:eastAsia="Calibri" w:cs="Calibri" w:ascii="Calibri" w:hAnsi="Calibri"/>
-                <w:sz w:val="20"/>
-                <w:szCs w:val="20"/>
-                <w:lang w:val="en-US"/>
-              </w:rPr>
-              <w:t>Lead and contribute to agile ceremonies and team meetings as required. Ensure that the team works to sprint cycles, focused on tasks prioritised by the Product Manager. Review and agree any items added to the sprint outside of the agreed sprint goals.</w:t>
-            </w:r>
-          </w:p>
-          <w:p>
-            <w:pPr>
-              <w:pStyle w:val="Normal"/>
-              <w:rPr>
-                <w:rFonts w:ascii="Calibri" w:hAnsi="Calibri" w:eastAsia="Calibri" w:cs="Calibri"/>
-                <w:sz w:val="20"/>
-                <w:szCs w:val="20"/>
-                <w:lang w:val="en-US"/>
-              </w:rPr>
-            </w:pPr>
-            <w:r>
-              <w:rPr>
-                <w:rFonts w:eastAsia="Calibri" w:cs="Calibri" w:ascii="Calibri" w:hAnsi="Calibri"/>
-                <w:sz w:val="20"/>
-                <w:szCs w:val="20"/>
-                <w:lang w:val="en-US"/>
-              </w:rPr>
-            </w:r>
-          </w:p>
-          <w:p>
-            <w:pPr>
-              <w:pStyle w:val="Normal"/>
-              <w:rPr>
-                <w:rFonts w:ascii="Calibri" w:hAnsi="Calibri" w:eastAsia="Calibri" w:cs="Calibri"/>
-                <w:sz w:val="20"/>
-                <w:szCs w:val="20"/>
-                <w:lang w:val="en-US"/>
-              </w:rPr>
-            </w:pPr>
-            <w:r>
-              <w:rPr>
-                <w:rFonts w:eastAsia="Calibri" w:cs="Calibri" w:ascii="Calibri" w:hAnsi="Calibri"/>
-                <w:sz w:val="20"/>
-                <w:szCs w:val="20"/>
-                <w:lang w:val="en-US"/>
-              </w:rPr>
-              <w:t>Work across teams where required, for example where a specific task also impacts on other teams or services.</w:t>
-            </w:r>
-          </w:p>
-          <w:p>
-            <w:pPr>
-              <w:pStyle w:val="Normal"/>
-              <w:rPr>
-                <w:rFonts w:ascii="Calibri" w:hAnsi="Calibri" w:eastAsia="Calibri" w:cs="Arial" w:asciiTheme="minorHAnsi" w:cstheme="minorBidi" w:hAnsiTheme="minorHAnsi"/>
-                <w:b/>
-                <w:b/>
-                <w:bCs/>
-              </w:rPr>
-            </w:pPr>
-            <w:r>
-              <w:rPr>
-                <w:rFonts w:eastAsia="Calibri" w:cs="Arial" w:cstheme="minorBidi" w:ascii="Calibri" w:hAnsi="Calibri"/>
-                <w:b/>
-                <w:bCs/>
-              </w:rPr>
-            </w:r>
-          </w:p>
-        </w:tc>
-      </w:tr>
-    </w:tbl>
-    <w:p>
-      <w:pPr>
-        <w:pStyle w:val="Normal"/>
-        <w:rPr/>
-      </w:pPr>
-      <w:r>
-        <w:rPr/>
       </w:r>
     </w:p>
     <w:p>
@@ -3516,7 +3163,6 @@
     <w:rPrDefault>
       <w:rPr>
         <w:rFonts w:ascii="Calibri" w:hAnsi="Calibri" w:eastAsia="Calibri" w:cs="Arial" w:asciiTheme="minorHAnsi" w:cstheme="minorBidi" w:eastAsiaTheme="minorHAnsi" w:hAnsiTheme="minorHAnsi"/>
-        <w:sz w:val="22"/>
         <w:szCs w:val="22"/>
         <w:lang w:val="en-GB" w:eastAsia="en-US" w:bidi="ar-SA"/>
       </w:rPr>
@@ -3911,6 +3557,7 @@
     <w:rsid w:val="008c21e5"/>
     <w:pPr>
       <w:widowControl w:val="false"/>
+      <w:suppressAutoHyphens w:val="true"/>
       <w:bidi w:val="0"/>
       <w:spacing w:lineRule="auto" w:line="276" w:before="0" w:after="0"/>
       <w:jc w:val="left"/>
@@ -3921,7 +3568,7 @@
       <w:kern w:val="0"/>
       <w:sz w:val="22"/>
       <w:szCs w:val="22"/>
-      <w:lang w:eastAsia="en-GB" w:val="en-GB" w:bidi="ar-SA"/>
+      <w:lang w:val="en-GB" w:eastAsia="en-GB" w:bidi="ar-SA"/>
     </w:rPr>
   </w:style>
   <w:style w:type="character" w:styleId="DefaultParagraphFont" w:default="1">

</xml_diff>

<commit_message>
add role_description and modules
</commit_message>
<xml_diff>
--- a/sow/scripts/sow_template.docx
+++ b/sow/scripts/sow_template.docx
@@ -481,6 +481,36 @@
                 <w:color w:val="000000" w:themeColor="text1" w:themeShade="ff" w:themeTint="ff"/>
               </w:rPr>
               <w:t>{{ role }}</w:t>
+            </w:r>
+          </w:p>
+          <w:p>
+            <w:pPr>
+              <w:pStyle w:val="Normal"/>
+              <w:spacing w:lineRule="auto" w:line="240"/>
+              <w:rPr>
+                <w:rFonts w:ascii="Calibri" w:hAnsi="Calibri" w:eastAsia="Calibri" w:cs="Calibri"/>
+                <w:color w:val="000000" w:themeColor="text1"/>
+              </w:rPr>
+            </w:pPr>
+            <w:r>
+              <w:rPr/>
+            </w:r>
+          </w:p>
+          <w:p>
+            <w:pPr>
+              <w:pStyle w:val="Normal"/>
+              <w:spacing w:lineRule="auto" w:line="240"/>
+              <w:rPr>
+                <w:rFonts w:ascii="Calibri" w:hAnsi="Calibri" w:eastAsia="Calibri" w:cs="Calibri"/>
+                <w:color w:val="000000" w:themeColor="text1"/>
+              </w:rPr>
+            </w:pPr>
+            <w:r>
+              <w:rPr>
+                <w:rFonts w:eastAsia="Calibri" w:cs="Calibri" w:ascii="Calibri" w:hAnsi="Calibri"/>
+                <w:color w:val="000000" w:themeColor="text1"/>
+              </w:rPr>
+              <w:t>{{ role_description }}</w:t>
             </w:r>
           </w:p>
         </w:tc>
@@ -1588,10 +1618,7 @@
           <w:p>
             <w:pPr>
               <w:pStyle w:val="Normal"/>
-              <w:bidi w:val="0"/>
-              <w:spacing w:lineRule="auto" w:line="240" w:beforeAutospacing="0" w:before="0" w:afterAutospacing="0" w:after="0"/>
-              <w:ind w:left="0" w:right="0" w:hanging="0"/>
-              <w:jc w:val="left"/>
+              <w:spacing w:lineRule="auto" w:line="240"/>
               <w:rPr>
                 <w:rFonts w:ascii="Calibri" w:hAnsi="Calibri" w:eastAsia="Calibri" w:cs="Calibri" w:asciiTheme="minorAscii" w:cstheme="minorAscii" w:hAnsiTheme="minorAscii"/>
               </w:rPr>
@@ -1599,9 +1626,8 @@
             <w:r>
               <w:rPr>
                 <w:rFonts w:eastAsia="Calibri" w:cs="Calibri" w:ascii="Calibri" w:hAnsi="Calibri" w:asciiTheme="minorAscii" w:cstheme="minorAscii" w:hAnsiTheme="minorAscii"/>
-                <w:color w:val="000000" w:themeColor="text1" w:themeShade="ff" w:themeTint="ff"/>
-              </w:rPr>
-              <w:t xml:space="preserve">Module 1: </w:t>
+              </w:rPr>
+              <w:t>{%p for module in modules %}</w:t>
             </w:r>
           </w:p>
           <w:p>
@@ -1616,7 +1642,22 @@
               <w:rPr>
                 <w:rFonts w:eastAsia="Calibri" w:cs="Calibri" w:ascii="Calibri" w:hAnsi="Calibri" w:asciiTheme="minorAscii" w:cstheme="minorAscii" w:hAnsiTheme="minorAscii"/>
               </w:rPr>
-              <w:t xml:space="preserve">Module 2: </w:t>
+              <w:t>Module {{ loop.index }}: {{ module.completion_date }}</w:t>
+            </w:r>
+          </w:p>
+          <w:p>
+            <w:pPr>
+              <w:pStyle w:val="Normal"/>
+              <w:spacing w:lineRule="auto" w:line="240"/>
+              <w:rPr>
+                <w:rFonts w:ascii="Calibri" w:hAnsi="Calibri" w:eastAsia="Calibri" w:cs="Calibri" w:asciiTheme="minorAscii" w:cstheme="minorAscii" w:hAnsiTheme="minorAscii"/>
+              </w:rPr>
+            </w:pPr>
+            <w:r>
+              <w:rPr>
+                <w:rFonts w:eastAsia="Calibri" w:cs="Calibri" w:ascii="Calibri" w:hAnsi="Calibri" w:asciiTheme="minorAscii" w:cstheme="minorAscii" w:hAnsiTheme="minorAscii"/>
+              </w:rPr>
+              <w:t>{%p endfor %}</w:t>
             </w:r>
           </w:p>
           <w:p>
@@ -1838,9 +1879,9 @@
         <w:jc w:val="left"/>
         <w:tblInd w:w="0" w:type="dxa"/>
         <w:tblCellMar>
-          <w:top w:w="0" w:type="dxa"/>
+          <w:top w:w="55" w:type="dxa"/>
           <w:left w:w="108" w:type="dxa"/>
-          <w:bottom w:w="0" w:type="dxa"/>
+          <w:bottom w:w="55" w:type="dxa"/>
           <w:right w:w="108" w:type="dxa"/>
         </w:tblCellMar>
         <w:tblLook w:val="04a0" w:noVBand="1" w:noHBand="0" w:lastColumn="0" w:firstColumn="1" w:lastRow="0" w:firstRow="1"/>
@@ -1868,12 +1909,8 @@
               </w:rPr>
             </w:pPr>
             <w:r>
-              <w:rPr>
-                <w:rFonts w:eastAsia="Calibri" w:cs="Arial" w:ascii="Calibri" w:hAnsi="Calibri" w:asciiTheme="minorHAnsi" w:cstheme="minorBidi" w:hAnsiTheme="minorHAnsi"/>
-                <w:b/>
-                <w:bCs/>
-              </w:rPr>
-              <w:t>Module 1 Deliverables:</w:t>
+              <w:rPr/>
+              <w:t>{%tr  for module in modules %}</w:t>
             </w:r>
           </w:p>
         </w:tc>
@@ -1888,10 +1925,10 @@
           <w:p>
             <w:pPr>
               <w:pStyle w:val="Normal"/>
-              <w:bidi w:val="0"/>
-              <w:spacing w:lineRule="auto" w:line="240" w:beforeAutospacing="0" w:before="0" w:afterAutospacing="0" w:after="0"/>
-              <w:rPr>
-                <w:rFonts w:ascii="Calibri" w:hAnsi="Calibri" w:eastAsia="Calibri" w:cs="Arial" w:asciiTheme="minorAscii" w:cstheme="minorBidi" w:hAnsiTheme="minorAscii"/>
+              <w:spacing w:lineRule="auto" w:line="240"/>
+              <w:jc w:val="center"/>
+              <w:rPr>
+                <w:rFonts w:ascii="Calibri" w:hAnsi="Calibri" w:eastAsia="Calibri" w:cs="Arial" w:asciiTheme="minorHAnsi" w:cstheme="minorBidi" w:hAnsiTheme="minorHAnsi"/>
                 <w:b/>
                 <w:b/>
                 <w:bCs/>
@@ -1899,11 +1936,11 @@
             </w:pPr>
             <w:r>
               <w:rPr>
-                <w:rFonts w:eastAsia="Calibri" w:cs="Arial" w:ascii="Calibri" w:hAnsi="Calibri" w:asciiTheme="minorAscii" w:cstheme="minorBidi" w:hAnsiTheme="minorAscii"/>
+                <w:rFonts w:eastAsia="Calibri" w:cs="Arial" w:ascii="Calibri" w:hAnsi="Calibri" w:asciiTheme="minorHAnsi" w:cstheme="minorBidi" w:hAnsiTheme="minorHAnsi"/>
                 <w:b/>
                 <w:bCs/>
               </w:rPr>
-              <w:t xml:space="preserve">Deliverables 1: </w:t>
+              <w:t>Module {{ loop.index }} Deliverables:</w:t>
             </w:r>
           </w:p>
         </w:tc>
@@ -1914,10 +1951,17 @@
           <w:tcPr>
             <w:tcW w:w="9127" w:type="dxa"/>
             <w:tcBorders/>
-          </w:tcPr>
-          <w:p>
-            <w:pPr>
-              <w:pStyle w:val="Normal"/>
+            <w:tcMar>
+              <w:top w:w="0" w:type="dxa"/>
+              <w:bottom w:w="0" w:type="dxa"/>
+            </w:tcMar>
+          </w:tcPr>
+          <w:p>
+            <w:pPr>
+              <w:pStyle w:val="Normal"/>
+              <w:bidi w:val="0"/>
+              <w:spacing w:lineRule="auto" w:line="240" w:beforeAutospacing="0" w:before="0" w:afterAutospacing="0" w:after="0"/>
+              <w:jc w:val="center"/>
               <w:rPr>
                 <w:rFonts w:ascii="Calibri" w:hAnsi="Calibri" w:eastAsia="Calibri" w:cs="Arial" w:asciiTheme="minorAscii" w:cstheme="minorBidi" w:hAnsiTheme="minorAscii"/>
                 <w:b/>
@@ -1926,12 +1970,8 @@
               </w:rPr>
             </w:pPr>
             <w:r>
-              <w:rPr>
-                <w:rFonts w:eastAsia="Calibri" w:cs="Arial" w:ascii="Calibri" w:hAnsi="Calibri" w:asciiTheme="minorAscii" w:cstheme="minorBidi" w:hAnsiTheme="minorAscii"/>
-                <w:b/>
-                <w:bCs/>
-              </w:rPr>
-              <w:t xml:space="preserve">Deliverable 2: </w:t>
+              <w:rPr/>
+              <w:t>{%tr for deliverable in module.deliverables %}</w:t>
             </w:r>
           </w:p>
         </w:tc>
@@ -1941,11 +1981,19 @@
         <w:tc>
           <w:tcPr>
             <w:tcW w:w="9127" w:type="dxa"/>
-            <w:tcBorders/>
-          </w:tcPr>
-          <w:p>
-            <w:pPr>
-              <w:pStyle w:val="Normal"/>
+            <w:tcBorders>
+              <w:top w:val="nil"/>
+            </w:tcBorders>
+            <w:tcMar>
+              <w:top w:w="0" w:type="dxa"/>
+              <w:bottom w:w="0" w:type="dxa"/>
+            </w:tcMar>
+          </w:tcPr>
+          <w:p>
+            <w:pPr>
+              <w:pStyle w:val="Normal"/>
+              <w:bidi w:val="0"/>
+              <w:spacing w:lineRule="auto" w:line="240" w:beforeAutospacing="0" w:before="0" w:afterAutospacing="0" w:after="0"/>
               <w:rPr>
                 <w:rFonts w:ascii="Calibri" w:hAnsi="Calibri" w:eastAsia="Calibri" w:cs="Arial" w:asciiTheme="minorAscii" w:cstheme="minorBidi" w:hAnsiTheme="minorAscii"/>
                 <w:b/>
@@ -1959,7 +2007,15 @@
                 <w:b/>
                 <w:bCs/>
               </w:rPr>
-              <w:t xml:space="preserve">Deliverables 3: </w:t>
+              <w:t xml:space="preserve">Deliverables {{ loop.index }}: </w:t>
+            </w:r>
+            <w:r>
+              <w:rPr>
+                <w:rFonts w:eastAsia="Calibri" w:cs="Arial" w:ascii="Calibri" w:hAnsi="Calibri" w:asciiTheme="minorAscii" w:cstheme="minorBidi" w:hAnsiTheme="minorAscii"/>
+                <w:b w:val="false"/>
+                <w:bCs w:val="false"/>
+              </w:rPr>
+              <w:t>{{ deliverable }}</w:t>
             </w:r>
           </w:p>
         </w:tc>
@@ -1969,11 +2025,20 @@
         <w:tc>
           <w:tcPr>
             <w:tcW w:w="9127" w:type="dxa"/>
-            <w:tcBorders/>
-          </w:tcPr>
-          <w:p>
-            <w:pPr>
-              <w:pStyle w:val="Normal"/>
+            <w:tcBorders>
+              <w:top w:val="nil"/>
+            </w:tcBorders>
+            <w:tcMar>
+              <w:top w:w="0" w:type="dxa"/>
+              <w:bottom w:w="0" w:type="dxa"/>
+            </w:tcMar>
+          </w:tcPr>
+          <w:p>
+            <w:pPr>
+              <w:pStyle w:val="Normal"/>
+              <w:bidi w:val="0"/>
+              <w:spacing w:lineRule="auto" w:line="240" w:beforeAutospacing="0" w:before="0" w:afterAutospacing="0" w:after="0"/>
+              <w:jc w:val="center"/>
               <w:rPr>
                 <w:rFonts w:ascii="Calibri" w:hAnsi="Calibri" w:eastAsia="Calibri" w:cs="Arial" w:asciiTheme="minorAscii" w:cstheme="minorBidi" w:hAnsiTheme="minorAscii"/>
                 <w:b/>
@@ -1982,12 +2047,8 @@
               </w:rPr>
             </w:pPr>
             <w:r>
-              <w:rPr>
-                <w:rFonts w:eastAsia="Calibri" w:cs="Arial" w:ascii="Calibri" w:hAnsi="Calibri" w:asciiTheme="minorAscii" w:cstheme="minorBidi" w:hAnsiTheme="minorAscii"/>
-                <w:b/>
-                <w:bCs/>
-              </w:rPr>
-              <w:t xml:space="preserve">Deliverable 4: </w:t>
+              <w:rPr/>
+              <w:t>{%tr endfor %}</w:t>
             </w:r>
           </w:p>
         </w:tc>
@@ -1998,6 +2059,10 @@
           <w:tcPr>
             <w:tcW w:w="9127" w:type="dxa"/>
             <w:tcBorders/>
+            <w:tcMar>
+              <w:top w:w="0" w:type="dxa"/>
+              <w:bottom w:w="0" w:type="dxa"/>
+            </w:tcMar>
           </w:tcPr>
           <w:p>
             <w:pPr>
@@ -2030,7 +2095,7 @@
                 <w:szCs w:val="20"/>
                 <w:lang w:val="en-US"/>
               </w:rPr>
-              <w:t xml:space="preserve">Document all work in Sharepoint [Trello, Google drive, JIRA] and [Confluence] to ensure work is visible, measured and can be easily located and tested by others. </w:t>
+              <w:t xml:space="preserve">Document all work in Sharepoint, Trello, Google drive, JIRA and Confluence, where appropriate, to ensure work is visible, measured and can be easily located and tested by others. </w:t>
             </w:r>
           </w:p>
           <w:p>
@@ -2119,6 +2184,10 @@
           <w:tcPr>
             <w:tcW w:w="9127" w:type="dxa"/>
             <w:tcBorders/>
+            <w:tcMar>
+              <w:top w:w="0" w:type="dxa"/>
+              <w:bottom w:w="0" w:type="dxa"/>
+            </w:tcMar>
           </w:tcPr>
           <w:p>
             <w:pPr>
@@ -2235,6 +2304,70 @@
                 <w:lang w:val="en-US"/>
               </w:rPr>
               <w:t>Work across teams where required, for example where a specific task also impacts on other teams or services.</w:t>
+            </w:r>
+          </w:p>
+        </w:tc>
+      </w:tr>
+      <w:tr>
+        <w:trPr/>
+        <w:tc>
+          <w:tcPr>
+            <w:tcW w:w="9127" w:type="dxa"/>
+            <w:tcBorders>
+              <w:top w:val="nil"/>
+              <w:left w:val="nil"/>
+              <w:bottom w:val="nil"/>
+              <w:right w:val="nil"/>
+            </w:tcBorders>
+          </w:tcPr>
+          <w:p>
+            <w:pPr>
+              <w:pStyle w:val="Normal"/>
+              <w:jc w:val="center"/>
+              <w:rPr>
+                <w:rFonts w:ascii="Calibri" w:hAnsi="Calibri" w:eastAsia="Calibri" w:cs="Arial" w:asciiTheme="minorHAnsi" w:cstheme="minorBidi" w:hAnsiTheme="minorHAnsi"/>
+                <w:b/>
+                <w:b/>
+                <w:bCs/>
+              </w:rPr>
+            </w:pPr>
+            <w:r>
+              <w:rPr>
+                <w:rFonts w:eastAsia="Calibri" w:cs="Arial" w:cstheme="minorBidi" w:ascii="Calibri" w:hAnsi="Calibri"/>
+                <w:b/>
+                <w:bCs/>
+              </w:rPr>
+            </w:r>
+          </w:p>
+        </w:tc>
+      </w:tr>
+      <w:tr>
+        <w:trPr/>
+        <w:tc>
+          <w:tcPr>
+            <w:tcW w:w="9127" w:type="dxa"/>
+            <w:tcBorders>
+              <w:top w:val="nil"/>
+            </w:tcBorders>
+            <w:tcMar>
+              <w:top w:w="0" w:type="dxa"/>
+              <w:bottom w:w="0" w:type="dxa"/>
+            </w:tcMar>
+          </w:tcPr>
+          <w:p>
+            <w:pPr>
+              <w:pStyle w:val="Normal"/>
+              <w:jc w:val="center"/>
+              <w:rPr>
+                <w:rFonts w:ascii="Calibri" w:hAnsi="Calibri" w:eastAsia="Calibri" w:cs="Arial" w:asciiTheme="minorHAnsi" w:cstheme="minorBidi" w:hAnsiTheme="minorHAnsi"/>
+                <w:b/>
+                <w:b/>
+                <w:bCs/>
+              </w:rPr>
+            </w:pPr>
+            <w:r>
+              <w:rPr/>
+              <w:t>{%tr endfor %}</w:t>
             </w:r>
           </w:p>
         </w:tc>
@@ -2260,486 +2393,6 @@
         <w:rPr>
           <w:rFonts w:eastAsia="Calibri" w:cs="Arial" w:cstheme="minorBidi" w:ascii="Calibri" w:hAnsi="Calibri"/>
         </w:rPr>
-      </w:r>
-    </w:p>
-    <w:tbl>
-      <w:tblPr>
-        <w:tblStyle w:val="TableGrid"/>
-        <w:tblW w:w="9019" w:type="dxa"/>
-        <w:jc w:val="left"/>
-        <w:tblInd w:w="0" w:type="dxa"/>
-        <w:tblCellMar>
-          <w:top w:w="0" w:type="dxa"/>
-          <w:left w:w="108" w:type="dxa"/>
-          <w:bottom w:w="0" w:type="dxa"/>
-          <w:right w:w="108" w:type="dxa"/>
-        </w:tblCellMar>
-        <w:tblLook w:val="04a0" w:noVBand="1" w:noHBand="0" w:lastColumn="0" w:firstColumn="1" w:lastRow="0" w:firstRow="1"/>
-      </w:tblPr>
-      <w:tblGrid>
-        <w:gridCol w:w="9019"/>
-      </w:tblGrid>
-      <w:tr>
-        <w:trPr/>
-        <w:tc>
-          <w:tcPr>
-            <w:tcW w:w="9019" w:type="dxa"/>
-            <w:tcBorders/>
-          </w:tcPr>
-          <w:p>
-            <w:pPr>
-              <w:pStyle w:val="Normal"/>
-              <w:spacing w:lineRule="auto" w:line="240"/>
-              <w:jc w:val="center"/>
-              <w:rPr>
-                <w:rFonts w:ascii="Calibri" w:hAnsi="Calibri" w:eastAsia="Calibri" w:cs="Arial" w:asciiTheme="minorHAnsi" w:cstheme="minorBidi" w:hAnsiTheme="minorHAnsi"/>
-                <w:b/>
-                <w:b/>
-                <w:bCs/>
-              </w:rPr>
-            </w:pPr>
-            <w:r>
-              <w:rPr>
-                <w:rFonts w:eastAsia="Calibri" w:cs="Arial" w:ascii="Calibri" w:hAnsi="Calibri" w:asciiTheme="minorHAnsi" w:cstheme="minorBidi" w:hAnsiTheme="minorHAnsi"/>
-                <w:b/>
-                <w:bCs/>
-              </w:rPr>
-              <w:t xml:space="preserve">Module 2 Deliverables: </w:t>
-            </w:r>
-          </w:p>
-        </w:tc>
-      </w:tr>
-      <w:tr>
-        <w:trPr/>
-        <w:tc>
-          <w:tcPr>
-            <w:tcW w:w="9019" w:type="dxa"/>
-            <w:tcBorders/>
-          </w:tcPr>
-          <w:p>
-            <w:pPr>
-              <w:pStyle w:val="Normal"/>
-              <w:rPr>
-                <w:rFonts w:ascii="Calibri" w:hAnsi="Calibri" w:eastAsia="Calibri" w:cs="Arial" w:asciiTheme="minorAscii" w:cstheme="minorBidi" w:hAnsiTheme="minorAscii"/>
-                <w:b/>
-                <w:b/>
-                <w:bCs/>
-              </w:rPr>
-            </w:pPr>
-            <w:r>
-              <w:rPr>
-                <w:rFonts w:eastAsia="Calibri" w:cs="Arial" w:ascii="Calibri" w:hAnsi="Calibri" w:asciiTheme="minorAscii" w:cstheme="minorBidi" w:hAnsiTheme="minorAscii"/>
-                <w:b/>
-                <w:bCs/>
-              </w:rPr>
-              <w:t xml:space="preserve">Deliverables 1:  </w:t>
-            </w:r>
-          </w:p>
-        </w:tc>
-      </w:tr>
-      <w:tr>
-        <w:trPr/>
-        <w:tc>
-          <w:tcPr>
-            <w:tcW w:w="9019" w:type="dxa"/>
-            <w:tcBorders/>
-          </w:tcPr>
-          <w:p>
-            <w:pPr>
-              <w:pStyle w:val="Normal"/>
-              <w:rPr>
-                <w:rFonts w:ascii="Calibri" w:hAnsi="Calibri" w:eastAsia="Calibri" w:cs="Arial" w:asciiTheme="minorAscii" w:cstheme="minorBidi" w:hAnsiTheme="minorAscii"/>
-                <w:b/>
-                <w:b/>
-                <w:bCs/>
-              </w:rPr>
-            </w:pPr>
-            <w:r>
-              <w:rPr>
-                <w:rFonts w:eastAsia="Calibri" w:cs="Arial" w:ascii="Calibri" w:hAnsi="Calibri" w:asciiTheme="minorAscii" w:cstheme="minorBidi" w:hAnsiTheme="minorAscii"/>
-                <w:b/>
-                <w:bCs/>
-              </w:rPr>
-              <w:t>Deliverables 2:</w:t>
-            </w:r>
-          </w:p>
-        </w:tc>
-      </w:tr>
-      <w:tr>
-        <w:trPr/>
-        <w:tc>
-          <w:tcPr>
-            <w:tcW w:w="9019" w:type="dxa"/>
-            <w:tcBorders/>
-          </w:tcPr>
-          <w:p>
-            <w:pPr>
-              <w:pStyle w:val="Normal"/>
-              <w:rPr>
-                <w:rFonts w:ascii="Calibri" w:hAnsi="Calibri" w:eastAsia="Calibri" w:cs="Arial" w:asciiTheme="minorAscii" w:cstheme="minorBidi" w:hAnsiTheme="minorAscii"/>
-                <w:b/>
-                <w:b/>
-                <w:bCs/>
-              </w:rPr>
-            </w:pPr>
-            <w:r>
-              <w:rPr>
-                <w:rFonts w:eastAsia="Calibri" w:cs="Arial" w:ascii="Calibri" w:hAnsi="Calibri" w:asciiTheme="minorAscii" w:cstheme="minorBidi" w:hAnsiTheme="minorAscii"/>
-                <w:b/>
-                <w:bCs/>
-              </w:rPr>
-              <w:t xml:space="preserve">Deliverables 3: </w:t>
-            </w:r>
-          </w:p>
-        </w:tc>
-      </w:tr>
-      <w:tr>
-        <w:trPr/>
-        <w:tc>
-          <w:tcPr>
-            <w:tcW w:w="9019" w:type="dxa"/>
-            <w:tcBorders/>
-          </w:tcPr>
-          <w:p>
-            <w:pPr>
-              <w:pStyle w:val="Normal"/>
-              <w:rPr>
-                <w:rFonts w:ascii="Calibri" w:hAnsi="Calibri" w:eastAsia="Calibri" w:cs="Arial" w:asciiTheme="minorAscii" w:cstheme="minorBidi" w:hAnsiTheme="minorAscii"/>
-                <w:b/>
-                <w:b/>
-                <w:bCs/>
-              </w:rPr>
-            </w:pPr>
-            <w:r>
-              <w:rPr>
-                <w:rFonts w:eastAsia="Calibri" w:cs="Arial" w:ascii="Calibri" w:hAnsi="Calibri" w:asciiTheme="minorAscii" w:cstheme="minorBidi" w:hAnsiTheme="minorAscii"/>
-                <w:b/>
-                <w:bCs/>
-              </w:rPr>
-              <w:t xml:space="preserve">Deliverable 4: </w:t>
-            </w:r>
-          </w:p>
-        </w:tc>
-      </w:tr>
-      <w:tr>
-        <w:trPr/>
-        <w:tc>
-          <w:tcPr>
-            <w:tcW w:w="9019" w:type="dxa"/>
-            <w:tcBorders/>
-          </w:tcPr>
-          <w:p>
-            <w:pPr>
-              <w:pStyle w:val="Normal"/>
-              <w:rPr>
-                <w:rFonts w:ascii="Calibri" w:hAnsi="Calibri" w:eastAsia="Calibri" w:cs="Arial" w:asciiTheme="minorAscii" w:cstheme="minorBidi" w:hAnsiTheme="minorAscii"/>
-                <w:b/>
-                <w:b/>
-                <w:bCs/>
-              </w:rPr>
-            </w:pPr>
-            <w:r>
-              <w:rPr>
-                <w:rFonts w:eastAsia="Calibri" w:cs="Arial" w:ascii="Calibri" w:hAnsi="Calibri" w:asciiTheme="minorAscii" w:cstheme="minorBidi" w:hAnsiTheme="minorAscii"/>
-                <w:b/>
-                <w:bCs/>
-              </w:rPr>
-              <w:t>Deliverable 5:</w:t>
-            </w:r>
-          </w:p>
-        </w:tc>
-      </w:tr>
-      <w:tr>
-        <w:trPr/>
-        <w:tc>
-          <w:tcPr>
-            <w:tcW w:w="9019" w:type="dxa"/>
-            <w:tcBorders/>
-          </w:tcPr>
-          <w:p>
-            <w:pPr>
-              <w:pStyle w:val="Normal"/>
-              <w:rPr/>
-            </w:pPr>
-            <w:r>
-              <w:rPr>
-                <w:rFonts w:eastAsia="Calibri" w:cs="Arial" w:ascii="Calibri" w:hAnsi="Calibri" w:asciiTheme="minorHAnsi" w:cstheme="minorBidi" w:hAnsiTheme="minorHAnsi"/>
-                <w:b/>
-                <w:bCs/>
-              </w:rPr>
-              <w:t>Documentation and sharing work</w:t>
-            </w:r>
-          </w:p>
-          <w:p>
-            <w:pPr>
-              <w:pStyle w:val="Normal"/>
-              <w:rPr>
-                <w:rFonts w:ascii="Calibri" w:hAnsi="Calibri" w:eastAsia="Calibri" w:cs="Calibri"/>
-                <w:sz w:val="20"/>
-                <w:szCs w:val="20"/>
-                <w:lang w:val="en-US"/>
-              </w:rPr>
-            </w:pPr>
-            <w:r>
-              <w:rPr>
-                <w:rFonts w:eastAsia="Calibri" w:cs="Calibri" w:ascii="Calibri" w:hAnsi="Calibri"/>
-                <w:sz w:val="20"/>
-                <w:szCs w:val="20"/>
-                <w:lang w:val="en-US"/>
-              </w:rPr>
-              <w:t xml:space="preserve">Document all work in Sharepoint [Trello, Google drive, JIRA] and [Confluence] to ensure work is visible, measured and can be easily located and tested by others. </w:t>
-            </w:r>
-          </w:p>
-          <w:p>
-            <w:pPr>
-              <w:pStyle w:val="Normal"/>
-              <w:rPr>
-                <w:rFonts w:ascii="Calibri" w:hAnsi="Calibri" w:eastAsia="Calibri" w:cs="Calibri"/>
-                <w:sz w:val="20"/>
-                <w:szCs w:val="20"/>
-                <w:lang w:val="en-US"/>
-              </w:rPr>
-            </w:pPr>
-            <w:r>
-              <w:rPr>
-                <w:rFonts w:eastAsia="Calibri" w:cs="Calibri" w:ascii="Calibri" w:hAnsi="Calibri"/>
-                <w:sz w:val="20"/>
-                <w:szCs w:val="20"/>
-                <w:lang w:val="en-US"/>
-              </w:rPr>
-            </w:r>
-          </w:p>
-          <w:p>
-            <w:pPr>
-              <w:pStyle w:val="Normal"/>
-              <w:rPr>
-                <w:rFonts w:ascii="Calibri" w:hAnsi="Calibri" w:eastAsia="Calibri" w:cs="Calibri"/>
-                <w:sz w:val="20"/>
-                <w:szCs w:val="20"/>
-                <w:lang w:val="en-US"/>
-              </w:rPr>
-            </w:pPr>
-            <w:r>
-              <w:rPr>
-                <w:rFonts w:eastAsia="Calibri" w:cs="Calibri" w:ascii="Calibri" w:hAnsi="Calibri"/>
-                <w:sz w:val="20"/>
-                <w:szCs w:val="20"/>
-                <w:lang w:val="en-US"/>
-              </w:rPr>
-              <w:t>Share information across teams and services to avoid duplication and improve efficiency. Communicate team successes and progress to stakeholders.</w:t>
-            </w:r>
-          </w:p>
-          <w:p>
-            <w:pPr>
-              <w:pStyle w:val="Normal"/>
-              <w:rPr>
-                <w:rFonts w:ascii="Calibri" w:hAnsi="Calibri" w:eastAsia="Calibri" w:cs="Calibri"/>
-                <w:sz w:val="20"/>
-                <w:szCs w:val="20"/>
-                <w:lang w:val="en-US"/>
-              </w:rPr>
-            </w:pPr>
-            <w:r>
-              <w:rPr>
-                <w:rFonts w:eastAsia="Calibri" w:cs="Calibri" w:ascii="Calibri" w:hAnsi="Calibri"/>
-                <w:sz w:val="20"/>
-                <w:szCs w:val="20"/>
-                <w:lang w:val="en-US"/>
-              </w:rPr>
-            </w:r>
-          </w:p>
-          <w:p>
-            <w:pPr>
-              <w:pStyle w:val="Normal"/>
-              <w:rPr>
-                <w:rFonts w:ascii="Calibri" w:hAnsi="Calibri" w:eastAsia="Calibri" w:cs="Calibri"/>
-                <w:sz w:val="20"/>
-                <w:szCs w:val="20"/>
-                <w:lang w:val="en-US"/>
-              </w:rPr>
-            </w:pPr>
-            <w:r>
-              <w:rPr>
-                <w:rFonts w:eastAsia="Calibri" w:cs="Calibri" w:ascii="Calibri" w:hAnsi="Calibri"/>
-                <w:sz w:val="20"/>
-                <w:szCs w:val="20"/>
-                <w:lang w:val="en-US"/>
-              </w:rPr>
-              <w:t>Actively participate in the Delivery Community, sharing ideas and expertise in DIT.</w:t>
-            </w:r>
-          </w:p>
-          <w:p>
-            <w:pPr>
-              <w:pStyle w:val="Normal"/>
-              <w:rPr>
-                <w:rFonts w:ascii="Calibri" w:hAnsi="Calibri" w:eastAsia="Calibri" w:cs="Arial" w:asciiTheme="minorHAnsi" w:cstheme="minorBidi" w:hAnsiTheme="minorHAnsi"/>
-                <w:b/>
-                <w:b/>
-                <w:bCs/>
-              </w:rPr>
-            </w:pPr>
-            <w:r>
-              <w:rPr>
-                <w:rFonts w:eastAsia="Calibri" w:cs="Arial" w:cstheme="minorBidi" w:ascii="Calibri" w:hAnsi="Calibri"/>
-                <w:b/>
-                <w:bCs/>
-              </w:rPr>
-            </w:r>
-          </w:p>
-        </w:tc>
-      </w:tr>
-      <w:tr>
-        <w:trPr/>
-        <w:tc>
-          <w:tcPr>
-            <w:tcW w:w="9019" w:type="dxa"/>
-            <w:tcBorders/>
-          </w:tcPr>
-          <w:p>
-            <w:pPr>
-              <w:pStyle w:val="Normal"/>
-              <w:rPr>
-                <w:rFonts w:ascii="Calibri" w:hAnsi="Calibri" w:eastAsia="Calibri" w:cs="Arial" w:asciiTheme="minorHAnsi" w:cstheme="minorBidi" w:hAnsiTheme="minorHAnsi"/>
-                <w:b/>
-                <w:b/>
-                <w:bCs/>
-              </w:rPr>
-            </w:pPr>
-            <w:r>
-              <w:rPr>
-                <w:rFonts w:eastAsia="Calibri" w:cs="Arial" w:ascii="Calibri" w:hAnsi="Calibri" w:asciiTheme="minorHAnsi" w:cstheme="minorBidi" w:hAnsiTheme="minorHAnsi"/>
-                <w:b/>
-                <w:bCs/>
-              </w:rPr>
-              <w:t>Agile working practices [see specialist template for this section]</w:t>
-            </w:r>
-          </w:p>
-          <w:p>
-            <w:pPr>
-              <w:pStyle w:val="Normal"/>
-              <w:rPr>
-                <w:rFonts w:ascii="Calibri" w:hAnsi="Calibri" w:eastAsia="Calibri" w:cs="Calibri"/>
-                <w:sz w:val="20"/>
-                <w:szCs w:val="20"/>
-              </w:rPr>
-            </w:pPr>
-            <w:r>
-              <w:rPr>
-                <w:rFonts w:eastAsia="Calibri" w:cs="Calibri" w:ascii="Calibri" w:hAnsi="Calibri"/>
-                <w:sz w:val="20"/>
-                <w:szCs w:val="20"/>
-                <w:lang w:val="en-US"/>
-              </w:rPr>
-              <w:t>Work to the GDS Service Standard and the common standards set out in the DDaT Capability Framework. Work collaboratively across teams, iterating and delivering improvements in line with user research and business decisions.</w:t>
-            </w:r>
-          </w:p>
-          <w:p>
-            <w:pPr>
-              <w:pStyle w:val="Normal"/>
-              <w:rPr>
-                <w:rFonts w:ascii="Calibri" w:hAnsi="Calibri" w:eastAsia="Calibri" w:cs="Calibri"/>
-                <w:sz w:val="20"/>
-                <w:szCs w:val="20"/>
-                <w:lang w:val="en-US"/>
-              </w:rPr>
-            </w:pPr>
-            <w:r>
-              <w:rPr>
-                <w:rFonts w:eastAsia="Calibri" w:cs="Calibri" w:ascii="Calibri" w:hAnsi="Calibri"/>
-                <w:sz w:val="20"/>
-                <w:szCs w:val="20"/>
-                <w:lang w:val="en-US"/>
-              </w:rPr>
-              <w:t xml:space="preserve"> </w:t>
-            </w:r>
-          </w:p>
-          <w:p>
-            <w:pPr>
-              <w:pStyle w:val="Normal"/>
-              <w:rPr>
-                <w:rFonts w:ascii="Calibri" w:hAnsi="Calibri" w:eastAsia="Calibri" w:cs="Calibri"/>
-                <w:sz w:val="20"/>
-                <w:szCs w:val="20"/>
-                <w:lang w:val="en-US"/>
-              </w:rPr>
-            </w:pPr>
-            <w:r>
-              <w:rPr>
-                <w:rFonts w:eastAsia="Calibri" w:cs="Calibri" w:ascii="Calibri" w:hAnsi="Calibri"/>
-                <w:sz w:val="20"/>
-                <w:szCs w:val="20"/>
-                <w:lang w:val="en-US"/>
-              </w:rPr>
-              <w:t>Lead and contribute to agile ceremonies and team meetings as required. Ensure that the team works to sprint cycles, focused on tasks prioritised by the Product Manager. Review and agree any items added to the sprint outside of the agreed sprint goals.</w:t>
-            </w:r>
-          </w:p>
-          <w:p>
-            <w:pPr>
-              <w:pStyle w:val="Normal"/>
-              <w:rPr>
-                <w:rFonts w:ascii="Calibri" w:hAnsi="Calibri" w:eastAsia="Calibri" w:cs="Calibri"/>
-                <w:sz w:val="20"/>
-                <w:szCs w:val="20"/>
-                <w:lang w:val="en-US"/>
-              </w:rPr>
-            </w:pPr>
-            <w:r>
-              <w:rPr>
-                <w:rFonts w:eastAsia="Calibri" w:cs="Calibri" w:ascii="Calibri" w:hAnsi="Calibri"/>
-                <w:sz w:val="20"/>
-                <w:szCs w:val="20"/>
-                <w:lang w:val="en-US"/>
-              </w:rPr>
-            </w:r>
-          </w:p>
-          <w:p>
-            <w:pPr>
-              <w:pStyle w:val="Normal"/>
-              <w:rPr>
-                <w:rFonts w:ascii="Calibri" w:hAnsi="Calibri" w:eastAsia="Calibri" w:cs="Calibri"/>
-                <w:sz w:val="20"/>
-                <w:szCs w:val="20"/>
-                <w:lang w:val="en-US"/>
-              </w:rPr>
-            </w:pPr>
-            <w:r>
-              <w:rPr>
-                <w:rFonts w:eastAsia="Calibri" w:cs="Calibri" w:ascii="Calibri" w:hAnsi="Calibri"/>
-                <w:sz w:val="20"/>
-                <w:szCs w:val="20"/>
-                <w:lang w:val="en-US"/>
-              </w:rPr>
-              <w:t>Work across teams where required, for example where a specific task also impacts on other teams or services.</w:t>
-            </w:r>
-          </w:p>
-          <w:p>
-            <w:pPr>
-              <w:pStyle w:val="Normal"/>
-              <w:rPr>
-                <w:rFonts w:ascii="Calibri" w:hAnsi="Calibri" w:eastAsia="Calibri" w:cs="Arial" w:asciiTheme="minorHAnsi" w:cstheme="minorBidi" w:hAnsiTheme="minorHAnsi"/>
-                <w:b/>
-                <w:b/>
-                <w:bCs/>
-              </w:rPr>
-            </w:pPr>
-            <w:r>
-              <w:rPr>
-                <w:rFonts w:eastAsia="Calibri" w:cs="Arial" w:cstheme="minorBidi" w:ascii="Calibri" w:hAnsi="Calibri"/>
-                <w:b/>
-                <w:bCs/>
-              </w:rPr>
-            </w:r>
-          </w:p>
-        </w:tc>
-      </w:tr>
-    </w:tbl>
-    <w:p>
-      <w:pPr>
-        <w:pStyle w:val="Normal"/>
-        <w:rPr/>
-      </w:pPr>
-      <w:r>
-        <w:rPr/>
       </w:r>
     </w:p>
     <w:p>
@@ -3516,7 +3169,6 @@
     <w:rPrDefault>
       <w:rPr>
         <w:rFonts w:ascii="Calibri" w:hAnsi="Calibri" w:eastAsia="Calibri" w:cs="Arial" w:asciiTheme="minorHAnsi" w:cstheme="minorBidi" w:eastAsiaTheme="minorHAnsi" w:hAnsiTheme="minorHAnsi"/>
-        <w:sz w:val="22"/>
         <w:szCs w:val="22"/>
         <w:lang w:val="en-GB" w:eastAsia="en-US" w:bidi="ar-SA"/>
       </w:rPr>
@@ -3911,6 +3563,7 @@
     <w:rsid w:val="008c21e5"/>
     <w:pPr>
       <w:widowControl w:val="false"/>
+      <w:suppressAutoHyphens w:val="true"/>
       <w:bidi w:val="0"/>
       <w:spacing w:lineRule="auto" w:line="276" w:before="0" w:after="0"/>
       <w:jc w:val="left"/>
@@ -3921,7 +3574,7 @@
       <w:kern w:val="0"/>
       <w:sz w:val="22"/>
       <w:szCs w:val="22"/>
-      <w:lang w:eastAsia="en-GB" w:val="en-GB" w:bidi="ar-SA"/>
+      <w:lang w:val="en-GB" w:eastAsia="en-GB" w:bidi="ar-SA"/>
     </w:rPr>
   </w:style>
   <w:style w:type="character" w:styleId="DefaultParagraphFont" w:default="1">

</xml_diff>